<commit_message>
update appendix and rewrote conclusion
</commit_message>
<xml_diff>
--- a/thesis writing(proposal, chapters etc/Meeting 5.docx
+++ b/thesis writing(proposal, chapters etc/Meeting 5.docx
@@ -27,21 +27,39 @@
       <w:pPr>
         <w:rPr>
           <w:rFonts w:hint="default"/>
-          <w:lang w:val="en-US"/>
-        </w:rPr>
-      </w:pPr>
-    </w:p>
-    <w:p>
-      <w:pPr>
-        <w:rPr>
-          <w:rFonts w:hint="default"/>
-          <w:lang w:val="en-US"/>
-        </w:rPr>
-      </w:pPr>
-      <w:r>
-        <w:rPr>
-          <w:rFonts w:hint="default"/>
-          <w:lang w:val="en-US"/>
+          <w:color w:val="70AD47" w:themeColor="accent6"/>
+          <w:lang w:val="en-US"/>
+          <w14:textFill>
+            <w14:solidFill>
+              <w14:schemeClr w14:val="accent6"/>
+            </w14:solidFill>
+          </w14:textFill>
+        </w:rPr>
+      </w:pPr>
+    </w:p>
+    <w:p>
+      <w:pPr>
+        <w:rPr>
+          <w:rFonts w:hint="default"/>
+          <w:color w:val="70AD47" w:themeColor="accent6"/>
+          <w:lang w:val="en-US"/>
+          <w14:textFill>
+            <w14:solidFill>
+              <w14:schemeClr w14:val="accent6"/>
+            </w14:solidFill>
+          </w14:textFill>
+        </w:rPr>
+      </w:pPr>
+      <w:r>
+        <w:rPr>
+          <w:rFonts w:hint="default"/>
+          <w:color w:val="70AD47" w:themeColor="accent6"/>
+          <w:lang w:val="en-US"/>
+          <w14:textFill>
+            <w14:solidFill>
+              <w14:schemeClr w14:val="accent6"/>
+            </w14:solidFill>
+          </w14:textFill>
         </w:rPr>
         <w:t>Alle coefficienten geven dus al die paden voor alle moderators</w:t>
       </w:r>
@@ -58,13 +76,25 @@
       <w:pPr>
         <w:rPr>
           <w:rFonts w:hint="default"/>
-          <w:lang w:val="en-US"/>
-        </w:rPr>
-      </w:pPr>
-      <w:r>
-        <w:rPr>
-          <w:rFonts w:hint="default"/>
-          <w:lang w:val="en-US"/>
+          <w:color w:val="70AD47" w:themeColor="accent6"/>
+          <w:lang w:val="en-US"/>
+          <w14:textFill>
+            <w14:solidFill>
+              <w14:schemeClr w14:val="accent6"/>
+            </w14:solidFill>
+          </w14:textFill>
+        </w:rPr>
+      </w:pPr>
+      <w:r>
+        <w:rPr>
+          <w:rFonts w:hint="default"/>
+          <w:color w:val="70AD47" w:themeColor="accent6"/>
+          <w:lang w:val="en-US"/>
+          <w14:textFill>
+            <w14:solidFill>
+              <w14:schemeClr w14:val="accent6"/>
+            </w14:solidFill>
+          </w14:textFill>
         </w:rPr>
         <w:t>Mean center: omdat er een interactie is kun je x op y niet zomaar interpreteren omdat het effect van x op y is afhankelijk van de mediator   als hij niet significant is dan niet opscrhijven het effect is… maar gewoon is 0 effect</w:t>
       </w:r>
@@ -96,21 +126,39 @@
       <w:pPr>
         <w:rPr>
           <w:rFonts w:hint="default"/>
-          <w:lang w:val="en-US"/>
-        </w:rPr>
-      </w:pPr>
-    </w:p>
-    <w:p>
-      <w:pPr>
-        <w:rPr>
-          <w:rFonts w:hint="default"/>
-          <w:lang w:val="en-US"/>
-        </w:rPr>
-      </w:pPr>
-      <w:r>
-        <w:rPr>
-          <w:rFonts w:hint="default"/>
-          <w:lang w:val="en-US"/>
+          <w:color w:val="70AD47" w:themeColor="accent6"/>
+          <w:lang w:val="en-US"/>
+          <w14:textFill>
+            <w14:solidFill>
+              <w14:schemeClr w14:val="accent6"/>
+            </w14:solidFill>
+          </w14:textFill>
+        </w:rPr>
+      </w:pPr>
+    </w:p>
+    <w:p>
+      <w:pPr>
+        <w:rPr>
+          <w:rFonts w:hint="default"/>
+          <w:color w:val="70AD47" w:themeColor="accent6"/>
+          <w:lang w:val="en-US"/>
+          <w14:textFill>
+            <w14:solidFill>
+              <w14:schemeClr w14:val="accent6"/>
+            </w14:solidFill>
+          </w14:textFill>
+        </w:rPr>
+      </w:pPr>
+      <w:r>
+        <w:rPr>
+          <w:rFonts w:hint="default"/>
+          <w:color w:val="70AD47" w:themeColor="accent6"/>
+          <w:lang w:val="en-US"/>
+          <w14:textFill>
+            <w14:solidFill>
+              <w14:schemeClr w14:val="accent6"/>
+            </w14:solidFill>
+          </w14:textFill>
         </w:rPr>
         <w:t>Hypothese 1  totale effect en niet c’</w:t>
       </w:r>
@@ -119,21 +167,39 @@
       <w:pPr>
         <w:rPr>
           <w:rFonts w:hint="default"/>
-          <w:lang w:val="en-US"/>
-        </w:rPr>
-      </w:pPr>
-    </w:p>
-    <w:p>
-      <w:pPr>
-        <w:rPr>
-          <w:rFonts w:hint="default"/>
-          <w:lang w:val="en-US"/>
-        </w:rPr>
-      </w:pPr>
-      <w:r>
-        <w:rPr>
-          <w:rFonts w:hint="default"/>
-          <w:lang w:val="en-US"/>
+          <w:color w:val="70AD47" w:themeColor="accent6"/>
+          <w:lang w:val="en-US"/>
+          <w14:textFill>
+            <w14:solidFill>
+              <w14:schemeClr w14:val="accent6"/>
+            </w14:solidFill>
+          </w14:textFill>
+        </w:rPr>
+      </w:pPr>
+    </w:p>
+    <w:p>
+      <w:pPr>
+        <w:rPr>
+          <w:rFonts w:hint="default"/>
+          <w:color w:val="70AD47" w:themeColor="accent6"/>
+          <w:lang w:val="en-US"/>
+          <w14:textFill>
+            <w14:solidFill>
+              <w14:schemeClr w14:val="accent6"/>
+            </w14:solidFill>
+          </w14:textFill>
+        </w:rPr>
+      </w:pPr>
+      <w:r>
+        <w:rPr>
+          <w:rFonts w:hint="default"/>
+          <w:color w:val="70AD47" w:themeColor="accent6"/>
+          <w:lang w:val="en-US"/>
+          <w14:textFill>
+            <w14:solidFill>
+              <w14:schemeClr w14:val="accent6"/>
+            </w14:solidFill>
+          </w14:textFill>
         </w:rPr>
         <w:t>Opschrijven voor welke afhankelijke variaelen ik het model ga schatten</w:t>
       </w:r>
@@ -142,21 +208,39 @@
       <w:pPr>
         <w:rPr>
           <w:rFonts w:hint="default"/>
-          <w:lang w:val="en-US"/>
-        </w:rPr>
-      </w:pPr>
-    </w:p>
-    <w:p>
-      <w:pPr>
-        <w:rPr>
-          <w:rFonts w:hint="default"/>
-          <w:lang w:val="en-US"/>
-        </w:rPr>
-      </w:pPr>
-      <w:r>
-        <w:rPr>
-          <w:rFonts w:hint="default"/>
-          <w:lang w:val="en-US"/>
+          <w:color w:val="70AD47" w:themeColor="accent6"/>
+          <w:lang w:val="en-US"/>
+          <w14:textFill>
+            <w14:solidFill>
+              <w14:schemeClr w14:val="accent6"/>
+            </w14:solidFill>
+          </w14:textFill>
+        </w:rPr>
+      </w:pPr>
+    </w:p>
+    <w:p>
+      <w:pPr>
+        <w:rPr>
+          <w:rFonts w:hint="default"/>
+          <w:color w:val="70AD47" w:themeColor="accent6"/>
+          <w:lang w:val="en-US"/>
+          <w14:textFill>
+            <w14:solidFill>
+              <w14:schemeClr w14:val="accent6"/>
+            </w14:solidFill>
+          </w14:textFill>
+        </w:rPr>
+      </w:pPr>
+      <w:r>
+        <w:rPr>
+          <w:rFonts w:hint="default"/>
+          <w:color w:val="70AD47" w:themeColor="accent6"/>
+          <w:lang w:val="en-US"/>
+          <w14:textFill>
+            <w14:solidFill>
+              <w14:schemeClr w14:val="accent6"/>
+            </w14:solidFill>
+          </w14:textFill>
         </w:rPr>
         <w:t>In lavaan kan ook ordered model(logit)</w:t>
       </w:r>
@@ -279,21 +363,39 @@
       <w:pPr>
         <w:rPr>
           <w:rFonts w:hint="default"/>
-          <w:lang w:val="en-US"/>
-        </w:rPr>
-      </w:pPr>
-    </w:p>
-    <w:p>
-      <w:pPr>
-        <w:rPr>
-          <w:rFonts w:hint="default"/>
-          <w:lang w:val="en-US"/>
-        </w:rPr>
-      </w:pPr>
-      <w:r>
-        <w:rPr>
-          <w:rFonts w:hint="default"/>
-          <w:lang w:val="en-US"/>
+          <w:color w:val="70AD47" w:themeColor="accent6"/>
+          <w:lang w:val="en-US"/>
+          <w14:textFill>
+            <w14:solidFill>
+              <w14:schemeClr w14:val="accent6"/>
+            </w14:solidFill>
+          </w14:textFill>
+        </w:rPr>
+      </w:pPr>
+    </w:p>
+    <w:p>
+      <w:pPr>
+        <w:rPr>
+          <w:rFonts w:hint="default"/>
+          <w:color w:val="70AD47" w:themeColor="accent6"/>
+          <w:lang w:val="en-US"/>
+          <w14:textFill>
+            <w14:solidFill>
+              <w14:schemeClr w14:val="accent6"/>
+            </w14:solidFill>
+          </w14:textFill>
+        </w:rPr>
+      </w:pPr>
+      <w:r>
+        <w:rPr>
+          <w:rFonts w:hint="default"/>
+          <w:color w:val="70AD47" w:themeColor="accent6"/>
+          <w:lang w:val="en-US"/>
+          <w14:textFill>
+            <w14:solidFill>
+              <w14:schemeClr w14:val="accent6"/>
+            </w14:solidFill>
+          </w14:textFill>
         </w:rPr>
         <w:t>Operationalization tabel is stuk weggevallen</w:t>
       </w:r>
@@ -302,21 +404,39 @@
       <w:pPr>
         <w:rPr>
           <w:rFonts w:hint="default"/>
-          <w:lang w:val="en-US"/>
-        </w:rPr>
-      </w:pPr>
-    </w:p>
-    <w:p>
-      <w:pPr>
-        <w:rPr>
-          <w:rFonts w:hint="default"/>
-          <w:lang w:val="en-US"/>
-        </w:rPr>
-      </w:pPr>
-      <w:r>
-        <w:rPr>
-          <w:rFonts w:hint="default"/>
-          <w:lang w:val="en-US"/>
+          <w:color w:val="70AD47" w:themeColor="accent6"/>
+          <w:lang w:val="en-US"/>
+          <w14:textFill>
+            <w14:solidFill>
+              <w14:schemeClr w14:val="accent6"/>
+            </w14:solidFill>
+          </w14:textFill>
+        </w:rPr>
+      </w:pPr>
+    </w:p>
+    <w:p>
+      <w:pPr>
+        <w:rPr>
+          <w:rFonts w:hint="default"/>
+          <w:color w:val="70AD47" w:themeColor="accent6"/>
+          <w:lang w:val="en-US"/>
+          <w14:textFill>
+            <w14:solidFill>
+              <w14:schemeClr w14:val="accent6"/>
+            </w14:solidFill>
+          </w14:textFill>
+        </w:rPr>
+      </w:pPr>
+      <w:r>
+        <w:rPr>
+          <w:rFonts w:hint="default"/>
+          <w:color w:val="70AD47" w:themeColor="accent6"/>
+          <w:lang w:val="en-US"/>
+          <w14:textFill>
+            <w14:solidFill>
+              <w14:schemeClr w14:val="accent6"/>
+            </w14:solidFill>
+          </w14:textFill>
         </w:rPr>
         <w:t>Importance difference  does not contain values for  these and these seizoenen etc, dus die daata laat ik eruit(beschrijven in tekst)</w:t>
       </w:r>
@@ -372,6 +492,360 @@
           </w14:textFill>
         </w:rPr>
       </w:pPr>
+    </w:p>
+    <w:p>
+      <w:pPr>
+        <w:rPr>
+          <w:rFonts w:hint="default"/>
+          <w:color w:val="70AD47" w:themeColor="accent6"/>
+          <w:lang w:val="en-US"/>
+          <w14:textFill>
+            <w14:solidFill>
+              <w14:schemeClr w14:val="accent6"/>
+            </w14:solidFill>
+          </w14:textFill>
+        </w:rPr>
+      </w:pPr>
+      <w:r>
+        <w:rPr>
+          <w:rFonts w:hint="default"/>
+          <w:color w:val="70AD47" w:themeColor="accent6"/>
+          <w:lang w:val="en-US"/>
+          <w14:textFill>
+            <w14:solidFill>
+              <w14:schemeClr w14:val="accent6"/>
+            </w14:solidFill>
+          </w14:textFill>
+        </w:rPr>
+        <w:t>Difference in expected goals as shown in table …   which is also depiccted in graph …</w:t>
+      </w:r>
+    </w:p>
+    <w:p>
+      <w:pPr>
+        <w:rPr>
+          <w:rFonts w:hint="default"/>
+          <w:lang w:val="en-US"/>
+        </w:rPr>
+      </w:pPr>
+    </w:p>
+    <w:p>
+      <w:pPr>
+        <w:rPr>
+          <w:rFonts w:hint="default"/>
+          <w:color w:val="70AD47" w:themeColor="accent6"/>
+          <w:lang w:val="en-US"/>
+          <w14:textFill>
+            <w14:solidFill>
+              <w14:schemeClr w14:val="accent6"/>
+            </w14:solidFill>
+          </w14:textFill>
+        </w:rPr>
+      </w:pPr>
+      <w:r>
+        <w:rPr>
+          <w:rFonts w:hint="default"/>
+          <w:color w:val="70AD47" w:themeColor="accent6"/>
+          <w:lang w:val="en-US"/>
+          <w14:textFill>
+            <w14:solidFill>
+              <w14:schemeClr w14:val="accent6"/>
+            </w14:solidFill>
+          </w14:textFill>
+        </w:rPr>
+        <w:t>Crowd support ~ team performance    als crowd support aanwezig is dan dit   als het niet aanwezig is dan dit</w:t>
+      </w:r>
+    </w:p>
+    <w:p>
+      <w:pPr>
+        <w:rPr>
+          <w:rFonts w:hint="default"/>
+          <w:lang w:val="en-US"/>
+        </w:rPr>
+      </w:pPr>
+    </w:p>
+    <w:p>
+      <w:pPr>
+        <w:rPr>
+          <w:rFonts w:hint="default"/>
+          <w:color w:val="70AD47" w:themeColor="accent6"/>
+          <w:lang w:val="en-US"/>
+          <w14:textFill>
+            <w14:solidFill>
+              <w14:schemeClr w14:val="accent6"/>
+            </w14:solidFill>
+          </w14:textFill>
+        </w:rPr>
+      </w:pPr>
+      <w:r>
+        <w:rPr>
+          <w:rFonts w:hint="default"/>
+          <w:color w:val="70AD47" w:themeColor="accent6"/>
+          <w:lang w:val="en-US"/>
+          <w14:textFill>
+            <w14:solidFill>
+              <w14:schemeClr w14:val="accent6"/>
+            </w14:solidFill>
+          </w14:textFill>
+        </w:rPr>
+        <w:t>Alle htjes uit conceptueel model halen</w:t>
+      </w:r>
+    </w:p>
+    <w:p>
+      <w:pPr>
+        <w:rPr>
+          <w:rFonts w:hint="default"/>
+          <w:lang w:val="en-US"/>
+        </w:rPr>
+      </w:pPr>
+    </w:p>
+    <w:p>
+      <w:pPr>
+        <w:rPr>
+          <w:rFonts w:hint="default"/>
+          <w:color w:val="70AD47" w:themeColor="accent6"/>
+          <w:lang w:val="en-US"/>
+          <w14:textFill>
+            <w14:solidFill>
+              <w14:schemeClr w14:val="accent6"/>
+            </w14:solidFill>
+          </w14:textFill>
+        </w:rPr>
+      </w:pPr>
+      <w:r>
+        <w:rPr>
+          <w:rFonts w:hint="default"/>
+          <w:color w:val="70AD47" w:themeColor="accent6"/>
+          <w:lang w:val="en-US"/>
+          <w14:textFill>
+            <w14:solidFill>
+              <w14:schemeClr w14:val="accent6"/>
+            </w14:solidFill>
+          </w14:textFill>
+        </w:rPr>
+        <w:t>Competitie fixed effects toevoegen: vooral belangrijk voor moderator</w:t>
+      </w:r>
+    </w:p>
+    <w:p>
+      <w:pPr>
+        <w:rPr>
+          <w:rFonts w:hint="default"/>
+          <w:color w:val="70AD47" w:themeColor="accent6"/>
+          <w:lang w:val="en-US"/>
+          <w14:textFill>
+            <w14:solidFill>
+              <w14:schemeClr w14:val="accent6"/>
+            </w14:solidFill>
+          </w14:textFill>
+        </w:rPr>
+      </w:pPr>
+    </w:p>
+    <w:p>
+      <w:pPr>
+        <w:rPr>
+          <w:rFonts w:hint="default"/>
+          <w:color w:val="70AD47" w:themeColor="accent6"/>
+          <w:lang w:val="en-US"/>
+          <w14:textFill>
+            <w14:solidFill>
+              <w14:schemeClr w14:val="accent6"/>
+            </w14:solidFill>
+          </w14:textFill>
+        </w:rPr>
+      </w:pPr>
+      <w:r>
+        <w:rPr>
+          <w:rFonts w:hint="default"/>
+          <w:color w:val="70AD47" w:themeColor="accent6"/>
+          <w:lang w:val="en-US"/>
+          <w14:textFill>
+            <w14:solidFill>
+              <w14:schemeClr w14:val="accent6"/>
+            </w14:solidFill>
+          </w14:textFill>
+        </w:rPr>
+        <w:t>Bespreken: eerst of er een total effect is met hypothese 1</w:t>
+      </w:r>
+    </w:p>
+    <w:p>
+      <w:pPr>
+        <w:rPr>
+          <w:rFonts w:hint="default"/>
+          <w:color w:val="70AD47" w:themeColor="accent6"/>
+          <w:lang w:val="en-US"/>
+          <w14:textFill>
+            <w14:solidFill>
+              <w14:schemeClr w14:val="accent6"/>
+            </w14:solidFill>
+          </w14:textFill>
+        </w:rPr>
+      </w:pPr>
+      <w:r>
+        <w:rPr>
+          <w:rFonts w:hint="default"/>
+          <w:color w:val="70AD47" w:themeColor="accent6"/>
+          <w:lang w:val="en-US"/>
+          <w14:textFill>
+            <w14:solidFill>
+              <w14:schemeClr w14:val="accent6"/>
+            </w14:solidFill>
+          </w14:textFill>
+        </w:rPr>
+        <w:t>1 of 2 regels per hypothese</w:t>
+      </w:r>
+    </w:p>
+    <w:p>
+      <w:pPr>
+        <w:rPr>
+          <w:rFonts w:hint="default"/>
+          <w:lang w:val="en-US"/>
+        </w:rPr>
+      </w:pPr>
+    </w:p>
+    <w:p>
+      <w:pPr>
+        <w:rPr>
+          <w:rFonts w:hint="default"/>
+          <w:lang w:val="en-US"/>
+        </w:rPr>
+      </w:pPr>
+      <w:r>
+        <w:rPr>
+          <w:rFonts w:hint="default"/>
+          <w:lang w:val="en-US"/>
+        </w:rPr>
+        <w:t>Coefficienten bij interpreteren control variables</w:t>
+      </w:r>
+    </w:p>
+    <w:p>
+      <w:pPr>
+        <w:rPr>
+          <w:rFonts w:hint="default"/>
+          <w:color w:val="70AD47" w:themeColor="accent6"/>
+          <w:lang w:val="en-US"/>
+          <w14:textFill>
+            <w14:solidFill>
+              <w14:schemeClr w14:val="accent6"/>
+            </w14:solidFill>
+          </w14:textFill>
+        </w:rPr>
+      </w:pPr>
+    </w:p>
+    <w:p>
+      <w:pPr>
+        <w:rPr>
+          <w:rFonts w:hint="default"/>
+          <w:color w:val="70AD47" w:themeColor="accent6"/>
+          <w:lang w:val="en-US"/>
+          <w14:textFill>
+            <w14:solidFill>
+              <w14:schemeClr w14:val="accent6"/>
+            </w14:solidFill>
+          </w14:textFill>
+        </w:rPr>
+      </w:pPr>
+      <w:r>
+        <w:rPr>
+          <w:rFonts w:hint="default"/>
+          <w:color w:val="70AD47" w:themeColor="accent6"/>
+          <w:lang w:val="en-US"/>
+          <w14:textFill>
+            <w14:solidFill>
+              <w14:schemeClr w14:val="accent6"/>
+            </w14:solidFill>
+          </w14:textFill>
+        </w:rPr>
+        <w:t>1 model kan bestaan uit meerdere equaties</w:t>
+      </w:r>
+    </w:p>
+    <w:p>
+      <w:pPr>
+        <w:rPr>
+          <w:rFonts w:hint="default"/>
+          <w:color w:val="70AD47" w:themeColor="accent6"/>
+          <w:lang w:val="en-US"/>
+          <w14:textFill>
+            <w14:solidFill>
+              <w14:schemeClr w14:val="accent6"/>
+            </w14:solidFill>
+          </w14:textFill>
+        </w:rPr>
+      </w:pPr>
+    </w:p>
+    <w:p>
+      <w:pPr>
+        <w:rPr>
+          <w:rFonts w:hint="default"/>
+          <w:color w:val="70AD47" w:themeColor="accent6"/>
+          <w:lang w:val="en-US"/>
+          <w14:textFill>
+            <w14:solidFill>
+              <w14:schemeClr w14:val="accent6"/>
+            </w14:solidFill>
+          </w14:textFill>
+        </w:rPr>
+      </w:pPr>
+      <w:r>
+        <w:rPr>
+          <w:rFonts w:hint="default"/>
+          <w:color w:val="70AD47" w:themeColor="accent6"/>
+          <w:lang w:val="en-US"/>
+          <w14:textFill>
+            <w14:solidFill>
+              <w14:schemeClr w14:val="accent6"/>
+            </w14:solidFill>
+          </w14:textFill>
+        </w:rPr>
+        <w:t>Simple slope analyse: conditioneel affect:  effect van x op y gegeven dat w een waarde heeft</w:t>
+      </w:r>
+    </w:p>
+    <w:p>
+      <w:pPr>
+        <w:rPr>
+          <w:rFonts w:hint="default"/>
+          <w:lang w:val="en-US"/>
+        </w:rPr>
+      </w:pPr>
+    </w:p>
+    <w:p>
+      <w:pPr>
+        <w:rPr>
+          <w:rFonts w:hint="default"/>
+          <w:color w:val="70AD47" w:themeColor="accent6"/>
+          <w:lang w:val="en-US"/>
+          <w14:textFill>
+            <w14:solidFill>
+              <w14:schemeClr w14:val="accent6"/>
+            </w14:solidFill>
+          </w14:textFill>
+        </w:rPr>
+      </w:pPr>
+      <w:r>
+        <w:rPr>
+          <w:rFonts w:hint="default"/>
+          <w:color w:val="70AD47" w:themeColor="accent6"/>
+          <w:lang w:val="en-US"/>
+          <w14:textFill>
+            <w14:solidFill>
+              <w14:schemeClr w14:val="accent6"/>
+            </w14:solidFill>
+          </w14:textFill>
+        </w:rPr>
+        <w:t xml:space="preserve"> X op y  iis als w = 0 </w:t>
+      </w:r>
+    </w:p>
+    <w:p>
+      <w:pPr>
+        <w:rPr>
+          <w:rFonts w:hint="default"/>
+          <w:color w:val="70AD47" w:themeColor="accent6"/>
+          <w:lang w:val="en-US"/>
+          <w14:textFill>
+            <w14:solidFill>
+              <w14:schemeClr w14:val="accent6"/>
+            </w14:solidFill>
+          </w14:textFill>
+        </w:rPr>
+      </w:pPr>
       <w:bookmarkStart w:id="0" w:name="_GoBack"/>
     </w:p>
     <w:p>
@@ -398,302 +872,92 @@
             </w14:solidFill>
           </w14:textFill>
         </w:rPr>
-        <w:t>Difference in expected goals as shown in table …   which is also depiccted in graph …</w:t>
+        <w:t>Simple slope   x op y als w = 0  en effect x op y als w = 1</w:t>
+      </w:r>
+    </w:p>
+    <w:p>
+      <w:pPr>
+        <w:rPr>
+          <w:rFonts w:hint="default"/>
+          <w:color w:val="70AD47" w:themeColor="accent6"/>
+          <w:lang w:val="en-US"/>
+          <w14:textFill>
+            <w14:solidFill>
+              <w14:schemeClr w14:val="accent6"/>
+            </w14:solidFill>
+          </w14:textFill>
+        </w:rPr>
+      </w:pPr>
+    </w:p>
+    <w:p>
+      <w:pPr>
+        <w:rPr>
+          <w:rFonts w:hint="default"/>
+          <w:color w:val="70AD47" w:themeColor="accent6"/>
+          <w:lang w:val="en-US"/>
+          <w14:textFill>
+            <w14:solidFill>
+              <w14:schemeClr w14:val="accent6"/>
+            </w14:solidFill>
+          </w14:textFill>
+        </w:rPr>
+      </w:pPr>
+      <w:r>
+        <w:rPr>
+          <w:rFonts w:hint="default"/>
+          <w:color w:val="70AD47" w:themeColor="accent6"/>
+          <w:lang w:val="en-US"/>
+          <w14:textFill>
+            <w14:solidFill>
+              <w14:schemeClr w14:val="accent6"/>
+            </w14:solidFill>
+          </w14:textFill>
+        </w:rPr>
+        <w:t>Mean center is om w gemiddelt te maken</w:t>
+      </w:r>
+    </w:p>
+    <w:p>
+      <w:pPr>
+        <w:rPr>
+          <w:rFonts w:hint="default"/>
+          <w:color w:val="70AD47" w:themeColor="accent6"/>
+          <w:lang w:val="en-US"/>
+          <w14:textFill>
+            <w14:solidFill>
+              <w14:schemeClr w14:val="accent6"/>
+            </w14:solidFill>
+          </w14:textFill>
+        </w:rPr>
+      </w:pPr>
+    </w:p>
+    <w:p>
+      <w:pPr>
+        <w:rPr>
+          <w:rFonts w:hint="default"/>
+          <w:color w:val="70AD47" w:themeColor="accent6"/>
+          <w:lang w:val="en-US"/>
+          <w14:textFill>
+            <w14:solidFill>
+              <w14:schemeClr w14:val="accent6"/>
+            </w14:solidFill>
+          </w14:textFill>
+        </w:rPr>
+      </w:pPr>
+      <w:r>
+        <w:rPr>
+          <w:rFonts w:hint="default"/>
+          <w:color w:val="70AD47" w:themeColor="accent6"/>
+          <w:lang w:val="en-US"/>
+          <w14:textFill>
+            <w14:solidFill>
+              <w14:schemeClr w14:val="accent6"/>
+            </w14:solidFill>
+          </w14:textFill>
+        </w:rPr>
+        <w:t>Total effect in moderated mediation model:</w:t>
       </w:r>
     </w:p>
     <w:bookmarkEnd w:id="0"/>
-    <w:p>
-      <w:pPr>
-        <w:rPr>
-          <w:rFonts w:hint="default"/>
-          <w:lang w:val="en-US"/>
-        </w:rPr>
-      </w:pPr>
-    </w:p>
-    <w:p>
-      <w:pPr>
-        <w:rPr>
-          <w:rFonts w:hint="default"/>
-          <w:lang w:val="en-US"/>
-        </w:rPr>
-      </w:pPr>
-      <w:r>
-        <w:rPr>
-          <w:rFonts w:hint="default"/>
-          <w:lang w:val="en-US"/>
-        </w:rPr>
-        <w:t>Crowd support ~ team performance    als crowd support aanwezig is dan dit   als het niet aanwezig is dan dit</w:t>
-      </w:r>
-    </w:p>
-    <w:p>
-      <w:pPr>
-        <w:rPr>
-          <w:rFonts w:hint="default"/>
-          <w:lang w:val="en-US"/>
-        </w:rPr>
-      </w:pPr>
-    </w:p>
-    <w:p>
-      <w:pPr>
-        <w:rPr>
-          <w:rFonts w:hint="default"/>
-          <w:color w:val="70AD47" w:themeColor="accent6"/>
-          <w:lang w:val="en-US"/>
-          <w14:textFill>
-            <w14:solidFill>
-              <w14:schemeClr w14:val="accent6"/>
-            </w14:solidFill>
-          </w14:textFill>
-        </w:rPr>
-      </w:pPr>
-      <w:r>
-        <w:rPr>
-          <w:rFonts w:hint="default"/>
-          <w:color w:val="70AD47" w:themeColor="accent6"/>
-          <w:lang w:val="en-US"/>
-          <w14:textFill>
-            <w14:solidFill>
-              <w14:schemeClr w14:val="accent6"/>
-            </w14:solidFill>
-          </w14:textFill>
-        </w:rPr>
-        <w:t>Alle htjes uit conceptueel model halen</w:t>
-      </w:r>
-    </w:p>
-    <w:p>
-      <w:pPr>
-        <w:rPr>
-          <w:rFonts w:hint="default"/>
-          <w:lang w:val="en-US"/>
-        </w:rPr>
-      </w:pPr>
-    </w:p>
-    <w:p>
-      <w:pPr>
-        <w:rPr>
-          <w:rFonts w:hint="default"/>
-          <w:lang w:val="en-US"/>
-        </w:rPr>
-      </w:pPr>
-      <w:r>
-        <w:rPr>
-          <w:rFonts w:hint="default"/>
-          <w:lang w:val="en-US"/>
-        </w:rPr>
-        <w:t>Competitie fixed effects toevoegen: vooral belangrijk voor moderator</w:t>
-      </w:r>
-    </w:p>
-    <w:p>
-      <w:pPr>
-        <w:rPr>
-          <w:rFonts w:hint="default"/>
-          <w:lang w:val="en-US"/>
-        </w:rPr>
-      </w:pPr>
-    </w:p>
-    <w:p>
-      <w:pPr>
-        <w:rPr>
-          <w:rFonts w:hint="default"/>
-          <w:lang w:val="en-US"/>
-        </w:rPr>
-      </w:pPr>
-      <w:r>
-        <w:rPr>
-          <w:rFonts w:hint="default"/>
-          <w:lang w:val="en-US"/>
-        </w:rPr>
-        <w:t>Bespreken: eerst of er een total effect is met hypothese 1</w:t>
-      </w:r>
-    </w:p>
-    <w:p>
-      <w:pPr>
-        <w:rPr>
-          <w:rFonts w:hint="default"/>
-          <w:lang w:val="en-US"/>
-        </w:rPr>
-      </w:pPr>
-      <w:r>
-        <w:rPr>
-          <w:rFonts w:hint="default"/>
-          <w:lang w:val="en-US"/>
-        </w:rPr>
-        <w:t>1 of 2 regels per hypothese</w:t>
-      </w:r>
-    </w:p>
-    <w:p>
-      <w:pPr>
-        <w:rPr>
-          <w:rFonts w:hint="default"/>
-          <w:lang w:val="en-US"/>
-        </w:rPr>
-      </w:pPr>
-    </w:p>
-    <w:p>
-      <w:pPr>
-        <w:rPr>
-          <w:rFonts w:hint="default"/>
-          <w:lang w:val="en-US"/>
-        </w:rPr>
-      </w:pPr>
-      <w:r>
-        <w:rPr>
-          <w:rFonts w:hint="default"/>
-          <w:lang w:val="en-US"/>
-        </w:rPr>
-        <w:t>Coefficienten bij interpreteren control variables</w:t>
-      </w:r>
-    </w:p>
-    <w:p>
-      <w:pPr>
-        <w:rPr>
-          <w:rFonts w:hint="default"/>
-          <w:lang w:val="en-US"/>
-        </w:rPr>
-      </w:pPr>
-    </w:p>
-    <w:p>
-      <w:pPr>
-        <w:rPr>
-          <w:rFonts w:hint="default"/>
-          <w:lang w:val="en-US"/>
-        </w:rPr>
-      </w:pPr>
-      <w:r>
-        <w:rPr>
-          <w:rFonts w:hint="default"/>
-          <w:lang w:val="en-US"/>
-        </w:rPr>
-        <w:t>1 model kan bestaan uit meerdere equaties</w:t>
-      </w:r>
-    </w:p>
-    <w:p>
-      <w:pPr>
-        <w:rPr>
-          <w:rFonts w:hint="default"/>
-          <w:lang w:val="en-US"/>
-        </w:rPr>
-      </w:pPr>
-    </w:p>
-    <w:p>
-      <w:pPr>
-        <w:rPr>
-          <w:rFonts w:hint="default"/>
-          <w:lang w:val="en-US"/>
-        </w:rPr>
-      </w:pPr>
-      <w:r>
-        <w:rPr>
-          <w:rFonts w:hint="default"/>
-          <w:lang w:val="en-US"/>
-        </w:rPr>
-        <w:t>Simple slope analyse: conditioneel affect:  effect van x op y gegeven dat w een waarde heeft</w:t>
-      </w:r>
-    </w:p>
-    <w:p>
-      <w:pPr>
-        <w:rPr>
-          <w:rFonts w:hint="default"/>
-          <w:lang w:val="en-US"/>
-        </w:rPr>
-      </w:pPr>
-    </w:p>
-    <w:p>
-      <w:pPr>
-        <w:rPr>
-          <w:rFonts w:hint="default"/>
-          <w:color w:val="70AD47" w:themeColor="accent6"/>
-          <w:lang w:val="en-US"/>
-          <w14:textFill>
-            <w14:solidFill>
-              <w14:schemeClr w14:val="accent6"/>
-            </w14:solidFill>
-          </w14:textFill>
-        </w:rPr>
-      </w:pPr>
-      <w:r>
-        <w:rPr>
-          <w:rFonts w:hint="default"/>
-          <w:color w:val="70AD47" w:themeColor="accent6"/>
-          <w:lang w:val="en-US"/>
-          <w14:textFill>
-            <w14:solidFill>
-              <w14:schemeClr w14:val="accent6"/>
-            </w14:solidFill>
-          </w14:textFill>
-        </w:rPr>
-        <w:t xml:space="preserve"> X op y  iis als w = 0 </w:t>
-      </w:r>
-    </w:p>
-    <w:p>
-      <w:pPr>
-        <w:rPr>
-          <w:rFonts w:hint="default"/>
-          <w:lang w:val="en-US"/>
-        </w:rPr>
-      </w:pPr>
-    </w:p>
-    <w:p>
-      <w:pPr>
-        <w:rPr>
-          <w:rFonts w:hint="default"/>
-          <w:lang w:val="en-US"/>
-        </w:rPr>
-      </w:pPr>
-      <w:r>
-        <w:rPr>
-          <w:rFonts w:hint="default"/>
-          <w:lang w:val="en-US"/>
-        </w:rPr>
-        <w:t>Simple slope   x op y als w = 0  en effect x op y als w = 1</w:t>
-      </w:r>
-    </w:p>
-    <w:p>
-      <w:pPr>
-        <w:rPr>
-          <w:rFonts w:hint="default"/>
-          <w:lang w:val="en-US"/>
-        </w:rPr>
-      </w:pPr>
-    </w:p>
-    <w:p>
-      <w:pPr>
-        <w:rPr>
-          <w:rFonts w:hint="default"/>
-          <w:lang w:val="en-US"/>
-        </w:rPr>
-      </w:pPr>
-      <w:r>
-        <w:rPr>
-          <w:rFonts w:hint="default"/>
-          <w:lang w:val="en-US"/>
-        </w:rPr>
-        <w:t>Mean center is om w gemiddelt te maken</w:t>
-      </w:r>
-    </w:p>
-    <w:p>
-      <w:pPr>
-        <w:rPr>
-          <w:rFonts w:hint="default"/>
-          <w:lang w:val="en-US"/>
-        </w:rPr>
-      </w:pPr>
-    </w:p>
-    <w:p>
-      <w:pPr>
-        <w:rPr>
-          <w:rFonts w:hint="default"/>
-          <w:lang w:val="en-US"/>
-        </w:rPr>
-      </w:pPr>
-      <w:r>
-        <w:rPr>
-          <w:rFonts w:hint="default"/>
-          <w:lang w:val="en-US"/>
-        </w:rPr>
-        <w:t>Total effect in moderated mediation model:</w:t>
-      </w:r>
-    </w:p>
     <w:sectPr>
       <w:pgSz w:w="11906" w:h="16838"/>
       <w:pgMar w:top="1440" w:right="1800" w:bottom="1440" w:left="1800" w:header="720" w:footer="720" w:gutter="0"/>

</xml_diff>